<commit_message>
Item descriptions - please read and add/fix
</commit_message>
<xml_diff>
--- a/Item Descriptions.docx
+++ b/Item Descriptions.docx
@@ -33,6 +33,9 @@
       <w:r>
         <w:t>Handcuffs</w:t>
       </w:r>
+      <w:r>
+        <w:t xml:space="preserve"> - if the police MOB has them, he can arrest you</w:t>
+      </w:r>
     </w:p>
     <w:p>
       <w:pPr>
@@ -45,6 +48,9 @@
       <w:r>
         <w:t>Shovel</w:t>
       </w:r>
+      <w:r>
+        <w:t xml:space="preserve"> - great for digging deep holes</w:t>
+      </w:r>
     </w:p>
     <w:p>
       <w:pPr>
@@ -57,6 +63,9 @@
       <w:r>
         <w:t>Rope</w:t>
       </w:r>
+      <w:r>
+        <w:t xml:space="preserve"> - need to tie up a victim?</w:t>
+      </w:r>
     </w:p>
     <w:p>
       <w:pPr>
@@ -69,6 +78,9 @@
       <w:r>
         <w:t>Stick</w:t>
       </w:r>
+      <w:r>
+        <w:t xml:space="preserve"> - who doesn't want a stick?</w:t>
+      </w:r>
     </w:p>
     <w:p>
       <w:pPr>
@@ -81,6 +93,9 @@
       <w:r>
         <w:t>Match</w:t>
       </w:r>
+      <w:r>
+        <w:t xml:space="preserve"> - light and warmth for 10 seconds or you could light the stick/room on fire.</w:t>
+      </w:r>
     </w:p>
     <w:p>
       <w:pPr>
@@ -93,6 +108,9 @@
       <w:r>
         <w:t>Flash light</w:t>
       </w:r>
+      <w:r>
+        <w:t xml:space="preserve"> - great for finding hidden items</w:t>
+      </w:r>
     </w:p>
     <w:p>
       <w:pPr>
@@ -110,6 +128,9 @@
       <w:r>
         <w:t xml:space="preserve"> goggles</w:t>
       </w:r>
+      <w:r>
+        <w:t xml:space="preserve"> - can't see in the dark? now you can!</w:t>
+      </w:r>
     </w:p>
     <w:p>
       <w:pPr>
@@ -124,6 +145,9 @@
         <w:t>bandaid</w:t>
       </w:r>
       <w:proofErr w:type="spellEnd"/>
+      <w:r>
+        <w:t xml:space="preserve"> - patch up a minor wound - or just rub some dirt in it</w:t>
+      </w:r>
     </w:p>
     <w:p>
       <w:pPr>
@@ -136,6 +160,9 @@
       <w:r>
         <w:t>first aid kit</w:t>
       </w:r>
+      <w:r>
+        <w:t xml:space="preserve"> - patch up larger wounds - gain back energy points</w:t>
+      </w:r>
     </w:p>
     <w:p>
       <w:pPr>
@@ -148,6 +175,9 @@
       <w:r>
         <w:t>map</w:t>
       </w:r>
+      <w:r>
+        <w:t xml:space="preserve"> - find your way around</w:t>
+      </w:r>
     </w:p>
     <w:p>
       <w:pPr>
@@ -160,6 +190,9 @@
       <w:r>
         <w:t>money</w:t>
       </w:r>
+      <w:r>
+        <w:t xml:space="preserve"> - needed for food, water, etc</w:t>
+      </w:r>
     </w:p>
     <w:p>
       <w:pPr>
@@ -172,6 +205,9 @@
       <w:r>
         <w:t>sword</w:t>
       </w:r>
+      <w:r>
+        <w:t xml:space="preserve"> - fight other players/MOBs with this weapon of the past</w:t>
+      </w:r>
     </w:p>
     <w:p>
       <w:pPr>
@@ -184,6 +220,9 @@
       <w:r>
         <w:t>key</w:t>
       </w:r>
+      <w:r>
+        <w:t xml:space="preserve"> - great for opening locked doors</w:t>
+      </w:r>
     </w:p>
     <w:p>
       <w:pPr>
@@ -196,6 +235,9 @@
       <w:r>
         <w:t>compass</w:t>
       </w:r>
+      <w:r>
+        <w:t xml:space="preserve"> - points north - not sure how helpful it will be</w:t>
+      </w:r>
     </w:p>
     <w:p>
       <w:pPr>
@@ -208,6 +250,9 @@
       <w:r>
         <w:t>disguise</w:t>
       </w:r>
+      <w:r>
+        <w:t xml:space="preserve"> - hide your face from your enemies</w:t>
+      </w:r>
     </w:p>
     <w:p>
       <w:pPr>
@@ -220,6 +265,9 @@
       <w:r>
         <w:t>food</w:t>
       </w:r>
+      <w:r>
+        <w:t xml:space="preserve"> - eat this, gain energy points, don't eat and you'll eventually die</w:t>
+      </w:r>
     </w:p>
     <w:p>
       <w:pPr>
@@ -232,6 +280,9 @@
       <w:r>
         <w:t>water</w:t>
       </w:r>
+      <w:r>
+        <w:t xml:space="preserve"> - drink this, gain energy points, don't drink and you'll eventually die</w:t>
+      </w:r>
     </w:p>
     <w:p>
       <w:pPr>
@@ -244,6 +295,9 @@
       <w:r>
         <w:t>gun</w:t>
       </w:r>
+      <w:r>
+        <w:t xml:space="preserve"> - kill enemies/victims w/ this</w:t>
+      </w:r>
     </w:p>
     <w:p>
       <w:pPr>
@@ -255,6 +309,9 @@
       </w:pPr>
       <w:r>
         <w:t>energy boost</w:t>
+      </w:r>
+      <w:r>
+        <w:t xml:space="preserve"> - more energy = better game performance</w:t>
       </w:r>
     </w:p>
     <w:p/>

</xml_diff>